<commit_message>
Cloud Computing - Introduction
</commit_message>
<xml_diff>
--- a/June-3/Cloud Computing - Introduction.docx
+++ b/June-3/Cloud Computing - Introduction.docx
@@ -196,114 +196,6 @@
       <w:pPr>
         <w:jc w:val="both"/>
         <w:rPr>
-          <w:b/>
-          <w:bCs/>
-          <w:sz w:val="28"/>
-          <w:szCs w:val="28"/>
-        </w:rPr>
-      </w:pPr>
-      <w:r>
-        <w:rPr>
-          <w:b/>
-          <w:bCs/>
-          <w:sz w:val="28"/>
-          <w:szCs w:val="28"/>
-        </w:rPr>
-        <w:t>Types of Cloud Computing:</w:t>
-      </w:r>
-    </w:p>
-    <w:p>
-      <w:pPr>
-        <w:numPr>
-          <w:ilvl w:val="0"/>
-          <w:numId w:val="4"/>
-        </w:numPr>
-        <w:jc w:val="both"/>
-        <w:rPr>
-          <w:sz w:val="28"/>
-          <w:szCs w:val="28"/>
-        </w:rPr>
-      </w:pPr>
-      <w:r>
-        <w:rPr>
-          <w:b/>
-          <w:bCs/>
-          <w:sz w:val="28"/>
-          <w:szCs w:val="28"/>
-        </w:rPr>
-        <w:t>Public Cloud</w:t>
-      </w:r>
-      <w:r>
-        <w:rPr>
-          <w:sz w:val="28"/>
-          <w:szCs w:val="28"/>
-        </w:rPr>
-        <w:t xml:space="preserve"> – Provided by third-party providers like AWS, Azure, Google Cloud</w:t>
-      </w:r>
-    </w:p>
-    <w:p>
-      <w:pPr>
-        <w:numPr>
-          <w:ilvl w:val="0"/>
-          <w:numId w:val="4"/>
-        </w:numPr>
-        <w:jc w:val="both"/>
-        <w:rPr>
-          <w:sz w:val="28"/>
-          <w:szCs w:val="28"/>
-        </w:rPr>
-      </w:pPr>
-      <w:r>
-        <w:rPr>
-          <w:b/>
-          <w:bCs/>
-          <w:sz w:val="28"/>
-          <w:szCs w:val="28"/>
-        </w:rPr>
-        <w:lastRenderedPageBreak/>
-        <w:t>Private Cloud</w:t>
-      </w:r>
-      <w:r>
-        <w:rPr>
-          <w:sz w:val="28"/>
-          <w:szCs w:val="28"/>
-        </w:rPr>
-        <w:t xml:space="preserve"> – Dedicated for one organization, offering better control and security</w:t>
-      </w:r>
-    </w:p>
-    <w:p>
-      <w:pPr>
-        <w:numPr>
-          <w:ilvl w:val="0"/>
-          <w:numId w:val="4"/>
-        </w:numPr>
-        <w:jc w:val="both"/>
-        <w:rPr>
-          <w:sz w:val="28"/>
-          <w:szCs w:val="28"/>
-        </w:rPr>
-      </w:pPr>
-      <w:r>
-        <w:rPr>
-          <w:b/>
-          <w:bCs/>
-          <w:sz w:val="28"/>
-          <w:szCs w:val="28"/>
-        </w:rPr>
-        <w:t>Hybrid Cloud</w:t>
-      </w:r>
-      <w:r>
-        <w:rPr>
-          <w:sz w:val="28"/>
-          <w:szCs w:val="28"/>
-        </w:rPr>
-        <w:t xml:space="preserve"> – Combines public and private cloud to optimize performance</w:t>
-      </w:r>
-    </w:p>
-    <w:p>
-      <w:pPr>
-        <w:jc w:val="both"/>
-        <w:rPr>
           <w:sz w:val="28"/>
           <w:szCs w:val="28"/>
         </w:rPr>
@@ -364,6 +256,7 @@
           <w:sz w:val="28"/>
           <w:szCs w:val="28"/>
         </w:rPr>
+        <w:lastRenderedPageBreak/>
         <w:t>On-demand self-service</w:t>
       </w:r>
       <w:r>
@@ -612,7 +505,6 @@
           <w:sz w:val="28"/>
           <w:szCs w:val="28"/>
         </w:rPr>
-        <w:lastRenderedPageBreak/>
         <w:t>Software as a Service (SaaS)</w:t>
       </w:r>
       <w:r>
@@ -716,6 +608,7 @@
           <w:sz w:val="28"/>
           <w:szCs w:val="28"/>
         </w:rPr>
+        <w:lastRenderedPageBreak/>
         <w:t>Private Cloud</w:t>
       </w:r>
       <w:r>
@@ -770,6 +663,35 @@
         <w:rPr>
           <w:b/>
           <w:bCs/>
+          <w:sz w:val="32"/>
+          <w:szCs w:val="32"/>
+        </w:rPr>
+      </w:pPr>
+      <w:r>
+        <w:rPr>
+          <w:b/>
+          <w:bCs/>
+          <w:sz w:val="32"/>
+          <w:szCs w:val="32"/>
+        </w:rPr>
+        <w:t>Benefits of Cloud Computing</w:t>
+      </w:r>
+      <w:r>
+        <w:rPr>
+          <w:b/>
+          <w:bCs/>
+          <w:sz w:val="32"/>
+          <w:szCs w:val="32"/>
+        </w:rPr>
+        <w:t>:</w:t>
+      </w:r>
+    </w:p>
+    <w:p>
+      <w:pPr>
+        <w:jc w:val="both"/>
+        <w:rPr>
+          <w:b/>
+          <w:bCs/>
           <w:sz w:val="28"/>
           <w:szCs w:val="28"/>
         </w:rPr>
@@ -925,75 +847,75 @@
           <w:sz w:val="28"/>
           <w:szCs w:val="28"/>
         </w:rPr>
+        <w:t xml:space="preserve"> 5. Improved Collaboration</w:t>
+      </w:r>
+    </w:p>
+    <w:p>
+      <w:pPr>
+        <w:jc w:val="both"/>
+        <w:rPr>
+          <w:sz w:val="28"/>
+          <w:szCs w:val="28"/>
+        </w:rPr>
+      </w:pPr>
+      <w:r>
+        <w:rPr>
+          <w:sz w:val="28"/>
+          <w:szCs w:val="28"/>
+        </w:rPr>
+        <w:t xml:space="preserve">Cloud-based tools facilitate real-time collaboration by allowing multiple users to work on documents and projects simultaneously. This enhances productivity and streamlines communication within teams. </w:t>
+      </w:r>
+    </w:p>
+    <w:p>
+      <w:pPr>
+        <w:jc w:val="both"/>
+        <w:rPr>
+          <w:b/>
+          <w:bCs/>
+          <w:sz w:val="28"/>
+          <w:szCs w:val="28"/>
+        </w:rPr>
+      </w:pPr>
+      <w:r>
+        <w:rPr>
+          <w:b/>
+          <w:bCs/>
+          <w:sz w:val="28"/>
+          <w:szCs w:val="28"/>
+        </w:rPr>
+        <w:t xml:space="preserve"> 6. Automatic Updates and Maintenance</w:t>
+      </w:r>
+    </w:p>
+    <w:p>
+      <w:pPr>
+        <w:jc w:val="both"/>
+        <w:rPr>
+          <w:sz w:val="28"/>
+          <w:szCs w:val="28"/>
+        </w:rPr>
+      </w:pPr>
+      <w:r>
+        <w:rPr>
+          <w:sz w:val="28"/>
+          <w:szCs w:val="28"/>
+        </w:rPr>
+        <w:t>Cloud service providers handle routine maintenance and software updates, ensuring that systems are always up-to-date with the latest features and security patches. This reduces the burden on in-house IT teams.</w:t>
+      </w:r>
+    </w:p>
+    <w:p>
+      <w:pPr>
+        <w:jc w:val="both"/>
+        <w:rPr>
+          <w:sz w:val="28"/>
+          <w:szCs w:val="28"/>
+        </w:rPr>
+      </w:pPr>
+      <w:r>
+        <w:rPr>
+          <w:sz w:val="28"/>
+          <w:szCs w:val="28"/>
+        </w:rPr>
         <w:lastRenderedPageBreak/>
-        <w:t xml:space="preserve"> 5. Improved Collaboration</w:t>
-      </w:r>
-    </w:p>
-    <w:p>
-      <w:pPr>
-        <w:jc w:val="both"/>
-        <w:rPr>
-          <w:sz w:val="28"/>
-          <w:szCs w:val="28"/>
-        </w:rPr>
-      </w:pPr>
-      <w:r>
-        <w:rPr>
-          <w:sz w:val="28"/>
-          <w:szCs w:val="28"/>
-        </w:rPr>
-        <w:t xml:space="preserve">Cloud-based tools facilitate real-time collaboration by allowing multiple users to work on documents and projects simultaneously. This enhances productivity and streamlines communication within teams. </w:t>
-      </w:r>
-    </w:p>
-    <w:p>
-      <w:pPr>
-        <w:jc w:val="both"/>
-        <w:rPr>
-          <w:b/>
-          <w:bCs/>
-          <w:sz w:val="28"/>
-          <w:szCs w:val="28"/>
-        </w:rPr>
-      </w:pPr>
-      <w:r>
-        <w:rPr>
-          <w:b/>
-          <w:bCs/>
-          <w:sz w:val="28"/>
-          <w:szCs w:val="28"/>
-        </w:rPr>
-        <w:t xml:space="preserve"> 6. Automatic Updates and Maintenance</w:t>
-      </w:r>
-    </w:p>
-    <w:p>
-      <w:pPr>
-        <w:jc w:val="both"/>
-        <w:rPr>
-          <w:sz w:val="28"/>
-          <w:szCs w:val="28"/>
-        </w:rPr>
-      </w:pPr>
-      <w:r>
-        <w:rPr>
-          <w:sz w:val="28"/>
-          <w:szCs w:val="28"/>
-        </w:rPr>
-        <w:t>Cloud service providers handle routine maintenance and software updates, ensuring that systems are always up-to-date with the latest features and security patches. This reduces the burden on in-house IT teams.</w:t>
-      </w:r>
-    </w:p>
-    <w:p>
-      <w:pPr>
-        <w:jc w:val="both"/>
-        <w:rPr>
-          <w:sz w:val="28"/>
-          <w:szCs w:val="28"/>
-        </w:rPr>
-      </w:pPr>
-      <w:r>
-        <w:rPr>
-          <w:sz w:val="28"/>
-          <w:szCs w:val="28"/>
-        </w:rPr>
         <w:t xml:space="preserve"> </w:t>
       </w:r>
     </w:p>

</xml_diff>